<commit_message>
Creating more page backgrounds; copying over the proposal assignment to teal template
</commit_message>
<xml_diff>
--- a/TechComm/semester/2025-08-Fall/short-guide-drafts/module-overview.docx
+++ b/TechComm/semester/2025-08-Fall/short-guide-drafts/module-overview.docx
@@ -5,9 +5,68 @@
     <w:p>
       <w:pPr>
         <w:pStyle w:val="Heading1"/>
+        <w:spacing w:before="0"/>
+        <w:rPr>
+          <w:rFonts w:ascii="Calibri" w:hAnsi="Calibri" w:cs="Calibri"/>
+          <w:b/>
+          <w:bCs/>
+          <w:color w:val="508590" w:themeColor="accent6"/>
+        </w:rPr>
       </w:pPr>
       <w:r>
-        <w:t>Module &amp; Project Overview</w:t>
+        <w:rPr>
+          <w:rFonts w:ascii="Calibri" w:hAnsi="Calibri" w:cs="Calibri"/>
+          <w:b/>
+          <w:bCs/>
+          <w:color w:val="508590" w:themeColor="accent6"/>
+        </w:rPr>
+        <w:t xml:space="preserve">Major </w:t>
+      </w:r>
+      <w:r>
+        <w:rPr>
+          <w:rFonts w:ascii="Calibri" w:hAnsi="Calibri" w:cs="Calibri"/>
+          <w:b/>
+          <w:bCs/>
+          <w:color w:val="508590" w:themeColor="accent6"/>
+        </w:rPr>
+        <w:t>Project</w:t>
+      </w:r>
+      <w:r>
+        <w:rPr>
+          <w:rFonts w:ascii="Calibri" w:hAnsi="Calibri" w:cs="Calibri"/>
+          <w:b/>
+          <w:bCs/>
+          <w:color w:val="508590" w:themeColor="accent6"/>
+        </w:rPr>
+        <w:t>s</w:t>
+      </w:r>
+      <w:r>
+        <w:rPr>
+          <w:rFonts w:ascii="Calibri" w:hAnsi="Calibri" w:cs="Calibri"/>
+          <w:b/>
+          <w:bCs/>
+          <w:color w:val="508590" w:themeColor="accent6"/>
+        </w:rPr>
+        <w:t xml:space="preserve"> Overview</w:t>
+      </w:r>
+    </w:p>
+    <w:p>
+      <w:pPr>
+        <w:rPr>
+          <w:rFonts w:ascii="Calibri" w:hAnsi="Calibri" w:cs="Calibri"/>
+        </w:rPr>
+      </w:pPr>
+      <w:r>
+        <w:rPr>
+          <w:rFonts w:ascii="Calibri" w:hAnsi="Calibri" w:cs="Calibri"/>
+        </w:rPr>
+        <w:t>Read short summaries on each of the major projects below. Full details will be shared in the assignments for these projects.</w:t>
+      </w:r>
+      <w:r>
+        <w:rPr>
+          <w:rFonts w:ascii="Calibri" w:hAnsi="Calibri" w:cs="Calibri"/>
+        </w:rPr>
+        <w:t xml:space="preserve"> </w:t>
       </w:r>
     </w:p>
     <w:p>
@@ -15,63 +74,16 @@
         <w:pStyle w:val="Heading2"/>
       </w:pPr>
       <w:r>
-        <w:t>Module</w:t>
-      </w:r>
-      <w:r>
-        <w:rPr>
-          <w:spacing w:val="-12"/>
-        </w:rPr>
-        <w:t xml:space="preserve"> </w:t>
-      </w:r>
-      <w:r>
-        <w:t>1</w:t>
-      </w:r>
-      <w:r>
-        <w:rPr>
-          <w:spacing w:val="-11"/>
-        </w:rPr>
-        <w:t xml:space="preserve"> </w:t>
-      </w:r>
-      <w:r>
-        <w:t>(Weeks</w:t>
-      </w:r>
-      <w:r>
-        <w:rPr>
-          <w:spacing w:val="-11"/>
-        </w:rPr>
-        <w:t xml:space="preserve"> </w:t>
-      </w:r>
-      <w:r>
-        <w:t>1–2):</w:t>
-      </w:r>
-      <w:r>
-        <w:rPr>
-          <w:spacing w:val="-11"/>
-        </w:rPr>
-        <w:t xml:space="preserve"> </w:t>
-      </w:r>
-      <w:r>
-        <w:t>Foundations &amp; Project Initiation</w:t>
-      </w:r>
-    </w:p>
-    <w:p>
-      <w:pPr>
-        <w:pStyle w:val="BodyText"/>
-      </w:pPr>
-      <w:r>
-        <w:rPr>
-          <w:noProof/>
-        </w:rPr>
         <w:drawing>
-          <wp:anchor distT="0" distB="0" distL="114300" distR="114300" simplePos="0" relativeHeight="251663360" behindDoc="0" locked="0" layoutInCell="1" allowOverlap="1" wp14:anchorId="4DA25A12" wp14:editId="68664DA9">
+          <wp:anchor distT="0" distB="0" distL="114300" distR="114300" simplePos="0" relativeHeight="251663360" behindDoc="0" locked="0" layoutInCell="1" allowOverlap="1" wp14:anchorId="4DA25A12" wp14:editId="65F203D5">
             <wp:simplePos x="0" y="0"/>
             <wp:positionH relativeFrom="column">
-              <wp:posOffset>5511800</wp:posOffset>
+              <wp:posOffset>5397500</wp:posOffset>
             </wp:positionH>
             <wp:positionV relativeFrom="paragraph">
-              <wp:posOffset>47625</wp:posOffset>
+              <wp:posOffset>302260</wp:posOffset>
             </wp:positionV>
-            <wp:extent cx="914336" cy="913765"/>
+            <wp:extent cx="913765" cy="913765"/>
             <wp:effectExtent l="0" t="0" r="635" b="0"/>
             <wp:wrapSquare wrapText="bothSides"/>
             <wp:docPr id="56" name="Image 56" descr="Blue letters with light blue lines&#10;&#10;AI-generated content may be incorrect."/>
@@ -92,7 +104,7 @@
                   <pic:spPr>
                     <a:xfrm>
                       <a:off x="0" y="0"/>
-                      <a:ext cx="914336" cy="913765"/>
+                      <a:ext cx="913765" cy="913765"/>
                     </a:xfrm>
                     <a:prstGeom prst="rect">
                       <a:avLst/>
@@ -105,65 +117,116 @@
         </w:drawing>
       </w:r>
       <w:r>
-        <w:t>E</w:t>
-      </w:r>
-      <w:r>
-        <w:t>xamine how rhetoric, ethics, and audience awareness shape effective technical communication as you begin exploring a topic you’ll return to throughout the course. For this module’s major assignment</w:t>
-      </w:r>
-      <w:r>
-        <w:t xml:space="preserve">, </w:t>
-      </w:r>
-      <w:r>
-        <w:t xml:space="preserve">the </w:t>
-      </w:r>
-      <w:r>
-        <w:rPr>
+        <w:t>Subject Selection Message</w:t>
+      </w:r>
+      <w:r>
+        <w:t xml:space="preserve"> (10% of your course grade)</w:t>
+      </w:r>
+    </w:p>
+    <w:p>
+      <w:pPr>
+        <w:pStyle w:val="BodyText"/>
+        <w:rPr>
+          <w:rFonts w:ascii="Calibri" w:hAnsi="Calibri" w:cs="Calibri"/>
+        </w:rPr>
+      </w:pPr>
+      <w:r>
+        <w:rPr>
+          <w:rFonts w:ascii="Calibri" w:hAnsi="Calibri" w:cs="Calibri"/>
+        </w:rPr>
+        <w:t>In t</w:t>
+      </w:r>
+      <w:r>
+        <w:rPr>
+          <w:rFonts w:ascii="Calibri" w:hAnsi="Calibri" w:cs="Calibri"/>
+        </w:rPr>
+        <w:t xml:space="preserve">he </w:t>
+      </w:r>
+      <w:r>
+        <w:rPr>
+          <w:rFonts w:ascii="Calibri" w:hAnsi="Calibri" w:cs="Calibri"/>
           <w:b/>
           <w:bCs/>
         </w:rPr>
-        <w:t>Subject Selection Memo</w:t>
-      </w:r>
-      <w:r>
-        <w:t xml:space="preserve">, </w:t>
-      </w:r>
-      <w:r>
-        <w:t>you will justify your topic, explain its relevance, and identify its intended audiences. Your work will focus on creating user-centered correspondence that is rhetorically effective, ethically responsible, and audience-appropriate.</w:t>
+        <w:t xml:space="preserve">Subject Selection </w:t>
+      </w:r>
+      <w:r>
+        <w:rPr>
+          <w:rFonts w:ascii="Calibri" w:hAnsi="Calibri" w:cs="Calibri"/>
+          <w:b/>
+          <w:bCs/>
+        </w:rPr>
+        <w:t>Message</w:t>
+      </w:r>
+      <w:r>
+        <w:rPr>
+          <w:rFonts w:ascii="Calibri" w:hAnsi="Calibri" w:cs="Calibri"/>
+        </w:rPr>
+        <w:t>, you will justify your topic</w:t>
+      </w:r>
+      <w:r>
+        <w:rPr>
+          <w:rFonts w:ascii="Calibri" w:hAnsi="Calibri" w:cs="Calibri"/>
+        </w:rPr>
+        <w:t xml:space="preserve"> for the </w:t>
+      </w:r>
+      <w:r>
+        <w:rPr>
+          <w:rFonts w:ascii="Calibri" w:hAnsi="Calibri" w:cs="Calibri"/>
+          <w:i/>
+          <w:iCs/>
+        </w:rPr>
+        <w:t>Ut Prosim</w:t>
+      </w:r>
+      <w:r>
+        <w:rPr>
+          <w:rFonts w:ascii="Calibri" w:hAnsi="Calibri" w:cs="Calibri"/>
+        </w:rPr>
+        <w:t xml:space="preserve"> project</w:t>
+      </w:r>
+      <w:r>
+        <w:rPr>
+          <w:rFonts w:ascii="Calibri" w:hAnsi="Calibri" w:cs="Calibri"/>
+        </w:rPr>
+        <w:t>, explain its relevance, and identify its intended audiences. Your work will focus on creating user-centered correspondence that is rhetorically effective, ethically responsible, and audience-appropriate.</w:t>
       </w:r>
     </w:p>
     <w:p>
       <w:pPr>
         <w:pStyle w:val="Heading2"/>
-        <w:pBdr>
-          <w:top w:val="single" w:sz="24" w:space="1" w:color="508590"/>
-        </w:pBdr>
+        <w:ind w:right="-90"/>
       </w:pPr>
       <w:r>
-        <w:t xml:space="preserve">Module 2 (Weeks 3–5) </w:t>
-      </w:r>
-      <w:r>
-        <w:t>Proposing a Project</w:t>
-      </w:r>
-    </w:p>
-    <w:p>
-      <w:pPr>
-        <w:pStyle w:val="BodyText"/>
-      </w:pPr>
-      <w:r>
         <w:rPr>
           <w:noProof/>
         </w:rPr>
         <w:drawing>
-          <wp:anchor distT="0" distB="0" distL="114300" distR="114300" simplePos="0" relativeHeight="251659264" behindDoc="0" locked="0" layoutInCell="1" allowOverlap="1" wp14:anchorId="37BE4687" wp14:editId="19A485BB">
+          <wp:anchor distT="0" distB="0" distL="114300" distR="114300" simplePos="0" relativeHeight="251659264" behindDoc="1" locked="0" layoutInCell="1" allowOverlap="1" wp14:anchorId="37BE4687" wp14:editId="47B908D7">
             <wp:simplePos x="0" y="0"/>
             <wp:positionH relativeFrom="column">
-              <wp:posOffset>5511165</wp:posOffset>
+              <wp:posOffset>5514975</wp:posOffset>
             </wp:positionH>
             <wp:positionV relativeFrom="paragraph">
-              <wp:posOffset>28575</wp:posOffset>
+              <wp:posOffset>424815</wp:posOffset>
             </wp:positionV>
             <wp:extent cx="913765" cy="913765"/>
             <wp:effectExtent l="0" t="0" r="0" b="635"/>
-            <wp:wrapSquare wrapText="bothSides"/>
+            <wp:wrapTight wrapText="bothSides">
+              <wp:wrapPolygon edited="1">
+                <wp:start x="5854" y="0"/>
+                <wp:lineTo x="1351" y="3152"/>
+                <wp:lineTo x="450" y="4503"/>
+                <wp:lineTo x="450" y="11708"/>
+                <wp:lineTo x="901" y="14410"/>
+                <wp:lineTo x="2252" y="16212"/>
+                <wp:lineTo x="15311" y="17112"/>
+                <wp:lineTo x="18013" y="15311"/>
+                <wp:lineTo x="18013" y="9457"/>
+                <wp:lineTo x="20714" y="2702"/>
+                <wp:lineTo x="20264" y="0"/>
+                <wp:lineTo x="5854" y="0"/>
+              </wp:wrapPolygon>
+            </wp:wrapTight>
             <wp:docPr id="1943286446" name="Image 61" descr="A couple of people pointing at a graph&#10;&#10;AI-generated content may be incorrect."/>
             <wp:cNvGraphicFramePr/>
             <a:graphic xmlns:a="http://schemas.openxmlformats.org/drawingml/2006/main">
@@ -195,44 +258,97 @@
         </w:drawing>
       </w:r>
       <w:r>
-        <w:t>W</w:t>
-      </w:r>
-      <w:r>
-        <w:t xml:space="preserve">rite a clear, well-organized </w:t>
-      </w:r>
-      <w:r>
-        <w:rPr>
+        <w:t>Research Proposal for Informational Report</w:t>
+      </w:r>
+      <w:r>
+        <w:t xml:space="preserve"> (</w:t>
+      </w:r>
+      <w:r>
+        <w:t>2</w:t>
+      </w:r>
+      <w:r>
+        <w:t>0% of your course grade)</w:t>
+      </w:r>
+    </w:p>
+    <w:p>
+      <w:pPr>
+        <w:pStyle w:val="BodyText"/>
+        <w:rPr>
+          <w:rFonts w:ascii="Calibri" w:hAnsi="Calibri" w:cs="Calibri"/>
+        </w:rPr>
+      </w:pPr>
+      <w:r>
+        <w:rPr>
+          <w:rFonts w:ascii="Calibri" w:hAnsi="Calibri" w:cs="Calibri"/>
+        </w:rPr>
+        <w:t xml:space="preserve">Write a clear, well-organized </w:t>
+      </w:r>
+      <w:r>
+        <w:rPr>
+          <w:rFonts w:ascii="Calibri" w:hAnsi="Calibri" w:cs="Calibri"/>
           <w:b/>
           <w:bCs/>
         </w:rPr>
         <w:t>Research Proposal</w:t>
       </w:r>
       <w:r>
-        <w:t xml:space="preserve"> on the topic you chose in Module 1. Writing a proposal helps you plan a project and explain why it matters. To do this well, you’ll need to understand how to present your ideas using plain language and how to support your plan with research. These concepts are key in technical writing, where your audience often needs to understand complex ideas quickly and easily.</w:t>
+        <w:rPr>
+          <w:rFonts w:ascii="Calibri" w:hAnsi="Calibri" w:cs="Calibri"/>
+        </w:rPr>
+        <w:t xml:space="preserve"> on the topic you chose in</w:t>
+      </w:r>
+      <w:r>
+        <w:rPr>
+          <w:rFonts w:ascii="Calibri" w:hAnsi="Calibri" w:cs="Calibri"/>
+        </w:rPr>
+        <w:t xml:space="preserve"> your Subject Selection Message</w:t>
+      </w:r>
+      <w:r>
+        <w:rPr>
+          <w:rFonts w:ascii="Calibri" w:hAnsi="Calibri" w:cs="Calibri"/>
+        </w:rPr>
+        <w:t xml:space="preserve">. Writing a proposal helps you plan a project and explain why it matters. </w:t>
+      </w:r>
+      <w:r>
+        <w:rPr>
+          <w:rFonts w:ascii="Calibri" w:hAnsi="Calibri" w:cs="Calibri"/>
+        </w:rPr>
+        <w:t xml:space="preserve">Your proposal will follow specific formatting and content guidelines designed to make a persuasive case for your </w:t>
+      </w:r>
+      <w:r>
+        <w:rPr>
+          <w:rFonts w:ascii="Calibri" w:hAnsi="Calibri" w:cs="Calibri"/>
+          <w:i/>
+          <w:iCs/>
+        </w:rPr>
+        <w:t>Ut Prosim</w:t>
+      </w:r>
+      <w:r>
+        <w:rPr>
+          <w:rFonts w:ascii="Calibri" w:hAnsi="Calibri" w:cs="Calibri"/>
+        </w:rPr>
+        <w:t xml:space="preserve"> project.</w:t>
       </w:r>
     </w:p>
     <w:p>
       <w:pPr>
         <w:pStyle w:val="Heading2"/>
-        <w:pBdr>
-          <w:top w:val="single" w:sz="24" w:space="1" w:color="508590"/>
-        </w:pBdr>
       </w:pPr>
       <w:r>
         <w:rPr>
           <w:noProof/>
         </w:rPr>
         <w:drawing>
-          <wp:anchor distT="0" distB="0" distL="114300" distR="114300" simplePos="0" relativeHeight="251660288" behindDoc="1" locked="0" layoutInCell="1" allowOverlap="1" wp14:anchorId="57AB24DC" wp14:editId="5BB1E22A">
+          <wp:anchor distT="0" distB="0" distL="114300" distR="114300" simplePos="0" relativeHeight="251660288" behindDoc="1" locked="0" layoutInCell="1" allowOverlap="1" wp14:anchorId="57AB24DC" wp14:editId="595F43A6">
             <wp:simplePos x="0" y="0"/>
             <wp:positionH relativeFrom="column">
-              <wp:posOffset>5426075</wp:posOffset>
+              <wp:posOffset>5429250</wp:posOffset>
             </wp:positionH>
             <wp:positionV relativeFrom="paragraph">
-              <wp:posOffset>299720</wp:posOffset>
+              <wp:posOffset>288925</wp:posOffset>
             </wp:positionV>
-            <wp:extent cx="1078230" cy="1000125"/>
-            <wp:effectExtent l="0" t="0" r="0" b="0"/>
+            <wp:extent cx="1078230" cy="885825"/>
+            <wp:effectExtent l="0" t="0" r="0" b="9525"/>
             <wp:wrapTight wrapText="bothSides">
               <wp:wrapPolygon edited="1">
                 <wp:start x="6979" y="7529"/>
@@ -243,7 +359,7 @@
                 <wp:lineTo x="17112" y="19916"/>
                 <wp:lineTo x="18013" y="16030"/>
                 <wp:lineTo x="18463" y="5829"/>
-                <wp:lineTo x="15311" y="2429"/>
+                <wp:lineTo x="14739" y="6377"/>
                 <wp:lineTo x="12158" y="5100"/>
                 <wp:lineTo x="6979" y="7529"/>
               </wp:wrapPolygon>
@@ -259,7 +375,7 @@
                   </pic:nvPicPr>
                   <pic:blipFill rotWithShape="1">
                     <a:blip r:embed="rId6" cstate="print"/>
-                    <a:srcRect t="7297"/>
+                    <a:srcRect t="7297" b="10594"/>
                     <a:stretch>
                       <a:fillRect/>
                     </a:stretch>
@@ -267,7 +383,7 @@
                   <pic:spPr bwMode="auto">
                     <a:xfrm>
                       <a:off x="0" y="0"/>
-                      <a:ext cx="1078230" cy="1000125"/>
+                      <a:ext cx="1078230" cy="885825"/>
                     </a:xfrm>
                     <a:prstGeom prst="rect">
                       <a:avLst/>
@@ -294,128 +410,39 @@
         </w:drawing>
       </w:r>
       <w:r>
-        <w:t>Module</w:t>
-      </w:r>
-      <w:r>
-        <w:rPr>
-          <w:spacing w:val="-10"/>
-        </w:rPr>
-        <w:t xml:space="preserve"> </w:t>
-      </w:r>
-      <w:r>
-        <w:t>3</w:t>
-      </w:r>
-      <w:r>
-        <w:rPr>
-          <w:spacing w:val="-10"/>
-        </w:rPr>
-        <w:t xml:space="preserve"> </w:t>
-      </w:r>
-      <w:r>
-        <w:t>(Weeks</w:t>
-      </w:r>
-      <w:r>
-        <w:rPr>
-          <w:spacing w:val="-10"/>
-        </w:rPr>
-        <w:t xml:space="preserve"> </w:t>
-      </w:r>
-      <w:r>
-        <w:t>6–8):</w:t>
-      </w:r>
-      <w:r>
-        <w:rPr>
-          <w:spacing w:val="-10"/>
-        </w:rPr>
-        <w:t xml:space="preserve"> </w:t>
-      </w:r>
-      <w:r>
-        <w:t>Writing to Instruct</w:t>
+        <w:t>User Document</w:t>
       </w:r>
     </w:p>
     <w:p>
       <w:pPr>
         <w:pStyle w:val="BodyText"/>
+        <w:rPr>
+          <w:rFonts w:ascii="Calibri" w:hAnsi="Calibri" w:cs="Calibri"/>
+        </w:rPr>
       </w:pPr>
       <w:r>
-        <w:t>Creat</w:t>
-      </w:r>
-      <w:r>
-        <w:t>e</w:t>
-      </w:r>
-      <w:r>
-        <w:t xml:space="preserve"> a user-facing document </w:t>
-      </w:r>
-      <w:r>
-        <w:t>that makes</w:t>
-      </w:r>
-      <w:r>
-        <w:t xml:space="preserve"> information clear, usable, and helpful for the people who actually need it. In this module, you will focus on crafting a document that explains, guides, or supports action for a non-expert audience. To do this well, you’ll need to understand how user documentation and document design work together.</w:t>
+        <w:rPr>
+          <w:rFonts w:ascii="Calibri" w:hAnsi="Calibri" w:cs="Calibri"/>
+        </w:rPr>
+        <w:t xml:space="preserve">Create a user-facing document that makes information clear, usable, and helpful for the people who actually need it. In this module, you will focus on crafting a document that explains, guides, or supports action for a non-expert audience. </w:t>
       </w:r>
     </w:p>
     <w:p>
       <w:pPr>
         <w:pStyle w:val="Heading2"/>
-        <w:pBdr>
-          <w:top w:val="single" w:sz="24" w:space="1" w:color="508590"/>
-        </w:pBdr>
       </w:pPr>
       <w:r>
-        <w:t>Module</w:t>
-      </w:r>
-      <w:r>
-        <w:rPr>
-          <w:spacing w:val="-12"/>
-        </w:rPr>
-        <w:t xml:space="preserve"> </w:t>
-      </w:r>
-      <w:r>
-        <w:t>4</w:t>
-      </w:r>
-      <w:r>
-        <w:rPr>
-          <w:spacing w:val="-10"/>
-        </w:rPr>
-        <w:t xml:space="preserve"> </w:t>
-      </w:r>
-      <w:r>
-        <w:t>(Weeks</w:t>
-      </w:r>
-      <w:r>
-        <w:rPr>
-          <w:spacing w:val="-10"/>
-        </w:rPr>
-        <w:t xml:space="preserve"> </w:t>
-      </w:r>
-      <w:r>
-        <w:t>9–12):</w:t>
-      </w:r>
-      <w:r>
-        <w:rPr>
-          <w:spacing w:val="-10"/>
-        </w:rPr>
-        <w:t xml:space="preserve"> </w:t>
-      </w:r>
-      <w:r>
-        <w:t>Writing for Decision-Makers</w:t>
-      </w:r>
-    </w:p>
-    <w:p>
-      <w:pPr>
-        <w:pStyle w:val="BodyText"/>
-      </w:pPr>
-      <w:r>
         <w:rPr>
           <w:noProof/>
         </w:rPr>
         <w:drawing>
-          <wp:anchor distT="0" distB="0" distL="114300" distR="114300" simplePos="0" relativeHeight="251661312" behindDoc="0" locked="0" layoutInCell="1" allowOverlap="1" wp14:anchorId="523E41B8" wp14:editId="396C0F3A">
+          <wp:anchor distT="0" distB="0" distL="114300" distR="114300" simplePos="0" relativeHeight="251661312" behindDoc="0" locked="0" layoutInCell="1" allowOverlap="1" wp14:anchorId="523E41B8" wp14:editId="070AE43F">
             <wp:simplePos x="0" y="0"/>
             <wp:positionH relativeFrom="column">
               <wp:posOffset>5511800</wp:posOffset>
             </wp:positionH>
             <wp:positionV relativeFrom="paragraph">
-              <wp:posOffset>203200</wp:posOffset>
+              <wp:posOffset>407670</wp:posOffset>
             </wp:positionV>
             <wp:extent cx="913765" cy="913765"/>
             <wp:effectExtent l="0" t="0" r="0" b="635"/>
@@ -451,79 +478,99 @@
         </w:drawing>
       </w:r>
       <w:r>
-        <w:rPr>
+        <w:t>Informational Report for Non-Expert</w:t>
+      </w:r>
+    </w:p>
+    <w:p>
+      <w:pPr>
+        <w:pStyle w:val="BodyText"/>
+        <w:rPr>
+          <w:rFonts w:ascii="Calibri" w:hAnsi="Calibri" w:cs="Calibri"/>
+        </w:rPr>
+      </w:pPr>
+      <w:r>
+        <w:rPr>
+          <w:rFonts w:ascii="Calibri" w:hAnsi="Calibri" w:cs="Calibri"/>
           <w:noProof/>
         </w:rPr>
         <w:t>Compose</w:t>
       </w:r>
       <w:r>
-        <w:t xml:space="preserve"> a major</w:t>
-      </w:r>
-      <w:r>
-        <w:rPr>
+        <w:rPr>
+          <w:rFonts w:ascii="Calibri" w:hAnsi="Calibri" w:cs="Calibri"/>
+        </w:rPr>
+        <w:t xml:space="preserve"> a</w:t>
+      </w:r>
+      <w:r>
+        <w:rPr>
+          <w:rFonts w:ascii="Calibri" w:hAnsi="Calibri" w:cs="Calibri"/>
+        </w:rPr>
+        <w:t xml:space="preserve">n </w:t>
+      </w:r>
+      <w:r>
+        <w:rPr>
+          <w:rFonts w:ascii="Calibri" w:hAnsi="Calibri" w:cs="Calibri"/>
           <w:b/>
           <w:bCs/>
         </w:rPr>
-        <w:t xml:space="preserve"> informational report for non-expert readers</w:t>
-      </w:r>
-      <w:r>
-        <w:t xml:space="preserve"> that defines and explains a subject related to social justice, equity, or community benefit for a non-expert audience of decision-makers. You’ll research the topic thoroughly and write about it clearly, with attention to how it addresses a real-world need or challenge. To support the creation and delivery of your report, you’ll also write a progress report (to track your own work) and a letter of transmittal (to introduce your final report professionally).</w:t>
+        <w:t>informational report for non-expert readers</w:t>
+      </w:r>
+      <w:r>
+        <w:rPr>
+          <w:rFonts w:ascii="Calibri" w:hAnsi="Calibri" w:cs="Calibri"/>
+        </w:rPr>
+        <w:t xml:space="preserve"> that defines and explains a subject related to social justice, equity, or community benefit for a non-expert audience of decision-makers. You’ll research the topic thoroughly and write about it clearly, with attention to how it addresses a real-world need or challenge.</w:t>
       </w:r>
     </w:p>
     <w:p>
       <w:pPr>
         <w:pStyle w:val="Heading2"/>
-        <w:pBdr>
-          <w:top w:val="single" w:sz="24" w:space="1" w:color="508590"/>
-        </w:pBdr>
       </w:pPr>
       <w:r>
-        <w:lastRenderedPageBreak/>
-        <w:t>Module</w:t>
-      </w:r>
-      <w:r>
-        <w:rPr>
-          <w:spacing w:val="-11"/>
-        </w:rPr>
-        <w:t xml:space="preserve"> </w:t>
-      </w:r>
-      <w:r>
-        <w:t>5</w:t>
-      </w:r>
-      <w:r>
-        <w:rPr>
-          <w:spacing w:val="-8"/>
-        </w:rPr>
-        <w:t xml:space="preserve"> </w:t>
-      </w:r>
-      <w:r>
-        <w:t>(Weeks</w:t>
-      </w:r>
-      <w:r>
-        <w:rPr>
-          <w:spacing w:val="-8"/>
-        </w:rPr>
-        <w:t xml:space="preserve"> </w:t>
-      </w:r>
-      <w:r>
-        <w:t>13–15):</w:t>
-      </w:r>
-      <w:r>
-        <w:rPr>
-          <w:spacing w:val="-8"/>
-        </w:rPr>
-        <w:t xml:space="preserve"> </w:t>
-      </w:r>
-      <w:r>
-        <w:t>Writing for the General Public</w:t>
+        <w:t xml:space="preserve">Progress Report on </w:t>
+      </w:r>
+      <w:r>
+        <w:t>Informational Report</w:t>
       </w:r>
     </w:p>
     <w:p>
       <w:pPr>
         <w:pStyle w:val="BodyText"/>
+        <w:rPr>
+          <w:rFonts w:ascii="Calibri" w:hAnsi="Calibri" w:cs="Calibri"/>
+        </w:rPr>
       </w:pPr>
       <w:r>
         <w:rPr>
+          <w:rFonts w:ascii="Calibri" w:hAnsi="Calibri" w:cs="Calibri"/>
+        </w:rPr>
+        <w:t>To support the creation and delivery of your report, you’ll also write a progress report (to track your own work)</w:t>
+      </w:r>
+      <w:r>
+        <w:rPr>
+          <w:rFonts w:ascii="Calibri" w:hAnsi="Calibri" w:cs="Calibri"/>
+        </w:rPr>
+        <w:t>.</w:t>
+      </w:r>
+    </w:p>
+    <w:p>
+      <w:pPr>
+        <w:pStyle w:val="Heading2"/>
+      </w:pPr>
+      <w:r>
+        <w:t>Informational Fact Sheet</w:t>
+      </w:r>
+    </w:p>
+    <w:p>
+      <w:pPr>
+        <w:pStyle w:val="BodyText"/>
+        <w:rPr>
+          <w:rFonts w:ascii="Calibri" w:hAnsi="Calibri" w:cs="Calibri"/>
+        </w:rPr>
+      </w:pPr>
+      <w:r>
+        <w:rPr>
+          <w:rFonts w:ascii="Calibri" w:hAnsi="Calibri" w:cs="Calibri"/>
           <w:noProof/>
         </w:rPr>
         <w:drawing>
@@ -569,25 +616,47 @@
         </w:drawing>
       </w:r>
       <w:r>
+        <w:rPr>
+          <w:rFonts w:ascii="Calibri" w:hAnsi="Calibri" w:cs="Calibri"/>
+        </w:rPr>
         <w:t>Shift your focus from writing to decision-makers to writing for the public. You’ve already researched an issue of social justice or community concern related to your major and written a detailed report aimed at leaders or policymakers. Now, your task is to take that same topic and translate it into a</w:t>
       </w:r>
       <w:r>
         <w:rPr>
+          <w:rFonts w:ascii="Calibri" w:hAnsi="Calibri" w:cs="Calibri"/>
           <w:b/>
           <w:bCs/>
         </w:rPr>
-        <w:t xml:space="preserve"> one-page fact sheet</w:t>
-      </w:r>
-      <w:r>
-        <w:t xml:space="preserve"> designed for the people </w:t>
-      </w:r>
-      <w:proofErr w:type="gramStart"/>
-      <w:r>
-        <w:t>those</w:t>
-      </w:r>
-      <w:proofErr w:type="gramEnd"/>
-      <w:r>
-        <w:t xml:space="preserve"> leaders serve, like local community members, constituents, or everyday users. To do this effectively, you’ll need to simplify complex information, highlight what matters most, and use visuals to help communicate key facts.</w:t>
+        <w:t xml:space="preserve"> </w:t>
+      </w:r>
+      <w:r>
+        <w:rPr>
+          <w:rFonts w:ascii="Calibri" w:hAnsi="Calibri" w:cs="Calibri"/>
+          <w:b/>
+          <w:bCs/>
+        </w:rPr>
+        <w:t>two</w:t>
+      </w:r>
+      <w:r>
+        <w:rPr>
+          <w:rFonts w:ascii="Calibri" w:hAnsi="Calibri" w:cs="Calibri"/>
+          <w:b/>
+          <w:bCs/>
+        </w:rPr>
+        <w:t>-page fact sheet</w:t>
+      </w:r>
+      <w:r>
+        <w:rPr>
+          <w:rFonts w:ascii="Calibri" w:hAnsi="Calibri" w:cs="Calibri"/>
+        </w:rPr>
+        <w:t xml:space="preserve"> designed for the people like local </w:t>
+      </w:r>
+      <w:r>
+        <w:rPr>
+          <w:rFonts w:ascii="Calibri" w:hAnsi="Calibri" w:cs="Calibri"/>
+        </w:rPr>
+        <w:lastRenderedPageBreak/>
+        <w:t>community members, constituents, or everyday users. To do this effectively, you’ll need to simplify complex information, highlight what matters most, and use visuals to help communicate key facts.</w:t>
       </w:r>
     </w:p>
     <w:p>
@@ -596,23 +665,21 @@
         <w:pBdr>
           <w:top w:val="single" w:sz="24" w:space="1" w:color="508590"/>
         </w:pBdr>
+        <w:rPr>
+          <w:rFonts w:ascii="Calibri" w:hAnsi="Calibri" w:cs="Calibri"/>
+        </w:rPr>
       </w:pPr>
     </w:p>
     <w:p>
       <w:pPr>
-        <w:pStyle w:val="BodyText"/>
-        <w:pBdr>
-          <w:top w:val="single" w:sz="24" w:space="1" w:color="508590"/>
-        </w:pBdr>
+        <w:rPr>
+          <w:rFonts w:ascii="Calibri" w:hAnsi="Calibri" w:cs="Calibri"/>
+        </w:rPr>
       </w:pPr>
-      <w:r>
-        <w:t>Tentative schedule with more specific dates and information is available in Canvas.</w:t>
-      </w:r>
     </w:p>
-    <w:p/>
     <w:sectPr>
       <w:pgSz w:w="12240" w:h="15840"/>
-      <w:pgMar w:top="1440" w:right="1440" w:bottom="1440" w:left="1440" w:header="720" w:footer="720" w:gutter="0"/>
+      <w:pgMar w:top="1440" w:right="1080" w:bottom="1440" w:left="1080" w:header="720" w:footer="720" w:gutter="0"/>
       <w:cols w:space="720"/>
       <w:docGrid w:linePitch="360"/>
     </w:sectPr>
@@ -1051,15 +1118,20 @@
     <w:uiPriority w:val="9"/>
     <w:unhideWhenUsed/>
     <w:qFormat/>
-    <w:rsid w:val="0005210A"/>
+    <w:rsid w:val="00D22EE8"/>
     <w:pPr>
       <w:keepNext/>
       <w:keepLines/>
+      <w:pBdr>
+        <w:top w:val="single" w:sz="24" w:space="1" w:color="508590"/>
+      </w:pBdr>
       <w:spacing w:before="160" w:after="80"/>
       <w:outlineLvl w:val="1"/>
     </w:pPr>
     <w:rPr>
-      <w:rFonts w:asciiTheme="majorHAnsi" w:eastAsiaTheme="majorEastAsia" w:hAnsiTheme="majorHAnsi" w:cstheme="majorBidi"/>
+      <w:rFonts w:ascii="Calibri" w:eastAsiaTheme="majorEastAsia" w:hAnsi="Calibri" w:cs="Calibri"/>
+      <w:b/>
+      <w:bCs/>
       <w:color w:val="641730" w:themeColor="accent1" w:themeShade="BF"/>
       <w:sz w:val="32"/>
       <w:szCs w:val="32"/>
@@ -1223,7 +1295,6 @@
   <w:style w:type="character" w:default="1" w:styleId="DefaultParagraphFont">
     <w:name w:val="Default Paragraph Font"/>
     <w:uiPriority w:val="1"/>
-    <w:semiHidden/>
     <w:unhideWhenUsed/>
   </w:style>
   <w:style w:type="table" w:default="1" w:styleId="TableNormal">
@@ -1265,9 +1336,11 @@
     <w:basedOn w:val="DefaultParagraphFont"/>
     <w:link w:val="Heading2"/>
     <w:uiPriority w:val="9"/>
-    <w:rsid w:val="0005210A"/>
-    <w:rPr>
-      <w:rFonts w:asciiTheme="majorHAnsi" w:eastAsiaTheme="majorEastAsia" w:hAnsiTheme="majorHAnsi" w:cstheme="majorBidi"/>
+    <w:rsid w:val="00D22EE8"/>
+    <w:rPr>
+      <w:rFonts w:ascii="Calibri" w:eastAsiaTheme="majorEastAsia" w:hAnsi="Calibri" w:cs="Calibri"/>
+      <w:b/>
+      <w:bCs/>
       <w:color w:val="641730" w:themeColor="accent1" w:themeShade="BF"/>
       <w:sz w:val="32"/>
       <w:szCs w:val="32"/>

</xml_diff>